<commit_message>
update on requirements and trello board
</commit_message>
<xml_diff>
--- a/requirements.docx
+++ b/requirements.docx
@@ -877,7 +877,7 @@
               <w:rPr>
                 <w:lang w:val="nl-NL"/>
               </w:rPr>
-              <w:t>Accuraat</w:t>
+              <w:t>De ACM omdat een heuvel van 20%&gt; op kunnen rijden</w:t>
             </w:r>
           </w:p>
         </w:tc>
@@ -989,7 +989,7 @@
               <w:rPr>
                 <w:lang w:val="nl-NL"/>
               </w:rPr>
-              <w:t xml:space="preserve">Inaccuraat </w:t>
+              <w:t>?</w:t>
             </w:r>
           </w:p>
         </w:tc>
@@ -1069,7 +1069,7 @@
               <w:rPr>
                 <w:lang w:val="nl-NL"/>
               </w:rPr>
-              <w:t>Nauwkeurig</w:t>
+              <w:t xml:space="preserve">ACM moet de lijnen kunnen herkennen voordat hij hem raakt. En dan moet hij zijn richting aanpassen </w:t>
             </w:r>
           </w:p>
         </w:tc>
@@ -1188,7 +1188,7 @@
               <w:rPr>
                 <w:lang w:val="nl-NL"/>
               </w:rPr>
-              <w:t>Nauwkeurig</w:t>
+              <w:t>ACM moet object herkennen binnen 1&gt;cm. En de route aanpassen zodat hij het object ontwijkt en binnen de lijnen blijft.</w:t>
             </w:r>
           </w:p>
         </w:tc>
@@ -1393,7 +1393,13 @@
               <w:rPr>
                 <w:lang w:val="nl-NL"/>
               </w:rPr>
-              <w:t xml:space="preserve">Accuraat </w:t>
+              <w:t xml:space="preserve">De ACM moet </w:t>
+            </w:r>
+            <w:r>
+              <w:rPr>
+                <w:lang w:val="nl-NL"/>
+              </w:rPr>
+              <w:t>kleiner zijn dan 40 bij 30 cm</w:t>
             </w:r>
           </w:p>
         </w:tc>
@@ -1473,7 +1479,19 @@
               <w:rPr>
                 <w:lang w:val="nl-NL"/>
               </w:rPr>
-              <w:t>Nauwkeurig</w:t>
+              <w:t xml:space="preserve">De ACM moet het einde van de kade detecteren voordat de voorwielen over </w:t>
+            </w:r>
+            <w:r>
+              <w:rPr>
+                <w:lang w:val="nl-NL"/>
+              </w:rPr>
+              <w:t>de rand</w:t>
+            </w:r>
+            <w:r>
+              <w:rPr>
+                <w:lang w:val="nl-NL"/>
+              </w:rPr>
+              <w:t xml:space="preserve"> gaan.</w:t>
             </w:r>
           </w:p>
         </w:tc>
@@ -1594,7 +1612,7 @@
               <w:rPr>
                 <w:lang w:val="nl-NL"/>
               </w:rPr>
-              <w:t>Nauwkeurig</w:t>
+              <w:t>ACM moet zelf aan de hand van de lijnen naar het einde kunnen rijden</w:t>
             </w:r>
           </w:p>
         </w:tc>
@@ -1687,7 +1705,7 @@
               <w:rPr>
                 <w:lang w:val="nl-NL"/>
               </w:rPr>
-              <w:t>Inaccuraat</w:t>
+              <w:t xml:space="preserve">Op de ACM moet er plaats zijn voor 2 containers van de geven maten </w:t>
             </w:r>
           </w:p>
         </w:tc>
@@ -1799,7 +1817,19 @@
               <w:rPr>
                 <w:lang w:val="nl-NL"/>
               </w:rPr>
-              <w:t>Robuust</w:t>
+              <w:t xml:space="preserve">Als de ACM van een hoogte van 5cm valt moeten de </w:t>
+            </w:r>
+            <w:r>
+              <w:rPr>
+                <w:lang w:val="nl-NL"/>
+              </w:rPr>
+              <w:t>componten</w:t>
+            </w:r>
+            <w:r>
+              <w:rPr>
+                <w:lang w:val="nl-NL"/>
+              </w:rPr>
+              <w:t xml:space="preserve"> en de bedrading op de goed plaats blijven zitten. </w:t>
             </w:r>
           </w:p>
         </w:tc>
@@ -1905,7 +1935,7 @@
               <w:rPr>
                 <w:lang w:val="nl-NL"/>
               </w:rPr>
-              <w:t xml:space="preserve">Inaccuraat </w:t>
+              <w:t>?</w:t>
             </w:r>
           </w:p>
         </w:tc>
@@ -2008,50 +2038,6 @@
     <w:p>
       <w:pPr>
         <w:pStyle w:val="Heading1"/>
-        <w:rPr>
-          <w:lang w:val="nl-NL"/>
-        </w:rPr>
-      </w:pPr>
-    </w:p>
-    <w:p>
-      <w:pPr>
-        <w:pStyle w:val="Heading1"/>
-        <w:rPr>
-          <w:lang w:val="nl-NL"/>
-        </w:rPr>
-      </w:pPr>
-    </w:p>
-    <w:p>
-      <w:pPr>
-        <w:pStyle w:val="Heading1"/>
-        <w:rPr>
-          <w:lang w:val="nl-NL"/>
-        </w:rPr>
-      </w:pPr>
-    </w:p>
-    <w:p>
-      <w:pPr>
-        <w:rPr>
-          <w:lang w:val="nl-NL"/>
-        </w:rPr>
-      </w:pPr>
-    </w:p>
-    <w:p>
-      <w:pPr>
-        <w:rPr>
-          <w:lang w:val="nl-NL"/>
-        </w:rPr>
-      </w:pPr>
-    </w:p>
-    <w:p>
-      <w:pPr>
-        <w:rPr>
-          <w:lang w:val="nl-NL"/>
-        </w:rPr>
-      </w:pPr>
-    </w:p>
-    <w:p>
-      <w:pPr>
         <w:rPr>
           <w:lang w:val="nl-NL"/>
         </w:rPr>
@@ -2890,6 +2876,9 @@
         </w:rPr>
       </w:pPr>
       <w:r>
+        <w:rPr>
+          <w:lang w:val="nl-NL"/>
+        </w:rPr>
         <w:t>Figuur 10</w:t>
       </w:r>
       <w:r>
@@ -2911,6 +2900,9 @@
         <w:tab/>
       </w:r>
       <w:r>
+        <w:rPr>
+          <w:lang w:val="nl-NL"/>
+        </w:rPr>
         <w:t>Figuur 11</w:t>
       </w:r>
     </w:p>
@@ -2959,6 +2951,12 @@
         </w:rPr>
         <w:t xml:space="preserve"> of met een remote controller</w:t>
       </w:r>
+      <w:r>
+        <w:rPr>
+          <w:lang w:val="nl-NL"/>
+        </w:rPr>
+        <w:t>: handmatig.</w:t>
+      </w:r>
     </w:p>
     <w:p>
       <w:pPr>
@@ -2995,6 +2993,12 @@
         </w:rPr>
         <w:t>Is er een lijn in de tunnel</w:t>
       </w:r>
+      <w:r>
+        <w:rPr>
+          <w:lang w:val="nl-NL"/>
+        </w:rPr>
+        <w:t xml:space="preserve"> nee</w:t>
+      </w:r>
     </w:p>
     <w:p>
       <w:pPr>
@@ -3013,6 +3017,18 @@
         </w:rPr>
         <w:t>Moeten we een aparte controller voor de ACM maken</w:t>
       </w:r>
+      <w:r>
+        <w:rPr>
+          <w:lang w:val="nl-NL"/>
+        </w:rPr>
+        <w:t xml:space="preserve"> </w:t>
+      </w:r>
+      <w:r>
+        <w:rPr>
+          <w:lang w:val="nl-NL"/>
+        </w:rPr>
+        <w:t>ja</w:t>
+      </w:r>
     </w:p>
     <w:p>
       <w:pPr>
@@ -3031,6 +3047,12 @@
         </w:rPr>
         <w:t>Moet de ACM van een afgrond van minder dan 50mm doorrijden of omkeren</w:t>
       </w:r>
+      <w:r>
+        <w:rPr>
+          <w:lang w:val="nl-NL"/>
+        </w:rPr>
+        <w:t>.  doorrijden</w:t>
+      </w:r>
     </w:p>
     <w:p>
       <w:pPr>
@@ -3086,6 +3108,1420 @@
         <w:t>Mogen we op de zwarte lijn rijden</w:t>
       </w:r>
     </w:p>
+    <w:p>
+      <w:pPr>
+        <w:rPr>
+          <w:lang w:val="nl-NL"/>
+        </w:rPr>
+      </w:pPr>
+    </w:p>
+    <w:p>
+      <w:pPr>
+        <w:rPr>
+          <w:lang w:val="nl-NL"/>
+        </w:rPr>
+      </w:pPr>
+    </w:p>
+    <w:p>
+      <w:pPr>
+        <w:rPr>
+          <w:lang w:val="nl-NL"/>
+        </w:rPr>
+      </w:pPr>
+    </w:p>
+    <w:p>
+      <w:pPr>
+        <w:rPr>
+          <w:lang w:val="nl-NL"/>
+        </w:rPr>
+      </w:pPr>
+    </w:p>
+    <w:p>
+      <w:pPr>
+        <w:rPr>
+          <w:lang w:val="nl-NL"/>
+        </w:rPr>
+      </w:pPr>
+    </w:p>
+    <w:p>
+      <w:pPr>
+        <w:rPr>
+          <w:lang w:val="nl-NL"/>
+        </w:rPr>
+      </w:pPr>
+    </w:p>
+    <w:p>
+      <w:pPr>
+        <w:rPr>
+          <w:lang w:val="nl-NL"/>
+        </w:rPr>
+      </w:pPr>
+    </w:p>
+    <w:p>
+      <w:pPr>
+        <w:rPr>
+          <w:lang w:val="nl-NL"/>
+        </w:rPr>
+      </w:pPr>
+    </w:p>
+    <w:p>
+      <w:pPr>
+        <w:rPr>
+          <w:lang w:val="nl-NL"/>
+        </w:rPr>
+      </w:pPr>
+    </w:p>
+    <w:p>
+      <w:pPr>
+        <w:rPr>
+          <w:lang w:val="nl-NL"/>
+        </w:rPr>
+      </w:pPr>
+    </w:p>
+    <w:p>
+      <w:pPr>
+        <w:rPr>
+          <w:lang w:val="nl-NL"/>
+        </w:rPr>
+      </w:pPr>
+    </w:p>
+    <w:p>
+      <w:pPr>
+        <w:rPr>
+          <w:lang w:val="nl-NL"/>
+        </w:rPr>
+      </w:pPr>
+    </w:p>
+    <w:p>
+      <w:pPr>
+        <w:rPr>
+          <w:lang w:val="nl-NL"/>
+        </w:rPr>
+      </w:pPr>
+    </w:p>
+    <w:p>
+      <w:pPr>
+        <w:rPr>
+          <w:lang w:val="nl-NL"/>
+        </w:rPr>
+      </w:pPr>
+    </w:p>
+    <w:p>
+      <w:pPr>
+        <w:rPr>
+          <w:lang w:val="nl-NL"/>
+        </w:rPr>
+      </w:pPr>
+    </w:p>
+    <w:p>
+      <w:pPr>
+        <w:rPr>
+          <w:lang w:val="nl-NL"/>
+        </w:rPr>
+      </w:pPr>
+    </w:p>
+    <w:p>
+      <w:pPr>
+        <w:rPr>
+          <w:lang w:val="nl-NL"/>
+        </w:rPr>
+      </w:pPr>
+    </w:p>
+    <w:p>
+      <w:pPr>
+        <w:rPr>
+          <w:lang w:val="nl-NL"/>
+        </w:rPr>
+      </w:pPr>
+    </w:p>
+    <w:p>
+      <w:pPr>
+        <w:rPr>
+          <w:lang w:val="nl-NL"/>
+        </w:rPr>
+      </w:pPr>
+    </w:p>
+    <w:p>
+      <w:pPr>
+        <w:rPr>
+          <w:lang w:val="nl-NL"/>
+        </w:rPr>
+      </w:pPr>
+    </w:p>
+    <w:p>
+      <w:pPr>
+        <w:rPr>
+          <w:lang w:val="nl-NL"/>
+        </w:rPr>
+      </w:pPr>
+    </w:p>
+    <w:p>
+      <w:pPr>
+        <w:rPr>
+          <w:lang w:val="nl-NL"/>
+        </w:rPr>
+      </w:pPr>
+    </w:p>
+    <w:p>
+      <w:pPr>
+        <w:pStyle w:val="Heading1"/>
+        <w:rPr>
+          <w:lang w:val="nl-NL"/>
+        </w:rPr>
+      </w:pPr>
+      <w:r>
+        <w:rPr>
+          <w:lang w:val="nl-NL"/>
+        </w:rPr>
+        <w:lastRenderedPageBreak/>
+        <w:t>Requirements uitwerking</w:t>
+      </w:r>
+      <w:r>
+        <w:rPr>
+          <w:lang w:val="nl-NL"/>
+        </w:rPr>
+        <w:t xml:space="preserve"> V2</w:t>
+      </w:r>
+    </w:p>
+    <w:tbl>
+      <w:tblPr>
+        <w:tblStyle w:val="TableGrid"/>
+        <w:tblW w:w="0" w:type="auto"/>
+        <w:tblLook w:val="04A0" w:firstRow="1" w:lastRow="0" w:firstColumn="1" w:lastColumn="0" w:noHBand="0" w:noVBand="1"/>
+      </w:tblPr>
+      <w:tblGrid>
+        <w:gridCol w:w="2254"/>
+        <w:gridCol w:w="1710"/>
+        <w:gridCol w:w="1701"/>
+        <w:gridCol w:w="3351"/>
+      </w:tblGrid>
+      <w:tr>
+        <w:tc>
+          <w:tcPr>
+            <w:tcW w:w="2254" w:type="dxa"/>
+          </w:tcPr>
+          <w:p>
+            <w:pPr>
+              <w:rPr>
+                <w:lang w:val="nl-NL"/>
+              </w:rPr>
+            </w:pPr>
+            <w:r>
+              <w:rPr>
+                <w:lang w:val="nl-NL"/>
+              </w:rPr>
+              <w:t xml:space="preserve">Situatie </w:t>
+            </w:r>
+          </w:p>
+        </w:tc>
+        <w:tc>
+          <w:tcPr>
+            <w:tcW w:w="1710" w:type="dxa"/>
+          </w:tcPr>
+          <w:p>
+            <w:pPr>
+              <w:rPr>
+                <w:lang w:val="nl-NL"/>
+              </w:rPr>
+            </w:pPr>
+            <w:r>
+              <w:rPr>
+                <w:lang w:val="nl-NL"/>
+              </w:rPr>
+              <w:t xml:space="preserve">Features </w:t>
+            </w:r>
+          </w:p>
+        </w:tc>
+        <w:tc>
+          <w:tcPr>
+            <w:tcW w:w="1701" w:type="dxa"/>
+          </w:tcPr>
+          <w:p>
+            <w:pPr>
+              <w:rPr>
+                <w:lang w:val="nl-NL"/>
+              </w:rPr>
+            </w:pPr>
+            <w:r>
+              <w:rPr>
+                <w:lang w:val="nl-NL"/>
+              </w:rPr>
+              <w:t>Kwaliteitseisen</w:t>
+            </w:r>
+          </w:p>
+        </w:tc>
+        <w:tc>
+          <w:tcPr>
+            <w:tcW w:w="3351" w:type="dxa"/>
+          </w:tcPr>
+          <w:p>
+            <w:pPr>
+              <w:rPr>
+                <w:lang w:val="nl-NL"/>
+              </w:rPr>
+            </w:pPr>
+            <w:r>
+              <w:rPr>
+                <w:lang w:val="nl-NL"/>
+              </w:rPr>
+              <w:t>Taken</w:t>
+            </w:r>
+          </w:p>
+        </w:tc>
+      </w:tr>
+      <w:tr>
+        <w:tc>
+          <w:tcPr>
+            <w:tcW w:w="2254" w:type="dxa"/>
+          </w:tcPr>
+          <w:p>
+            <w:pPr>
+              <w:rPr>
+                <w:lang w:val="nl-NL"/>
+              </w:rPr>
+            </w:pPr>
+            <w:r>
+              <w:rPr>
+                <w:lang w:val="nl-NL"/>
+              </w:rPr>
+              <w:t>De ACM moet over een heuvel met een maximale helling van 20% kunnen rijden (1)</w:t>
+            </w:r>
+          </w:p>
+        </w:tc>
+        <w:tc>
+          <w:tcPr>
+            <w:tcW w:w="1710" w:type="dxa"/>
+          </w:tcPr>
+          <w:p>
+            <w:pPr>
+              <w:rPr>
+                <w:lang w:val="nl-NL"/>
+              </w:rPr>
+            </w:pPr>
+            <w:r>
+              <w:rPr>
+                <w:lang w:val="nl-NL"/>
+              </w:rPr>
+              <w:t>F7, F5, F4, (F9)</w:t>
+            </w:r>
+          </w:p>
+        </w:tc>
+        <w:tc>
+          <w:tcPr>
+            <w:tcW w:w="1701" w:type="dxa"/>
+          </w:tcPr>
+          <w:p>
+            <w:pPr>
+              <w:rPr>
+                <w:lang w:val="nl-NL"/>
+              </w:rPr>
+            </w:pPr>
+            <w:r>
+              <w:rPr>
+                <w:lang w:val="nl-NL"/>
+              </w:rPr>
+              <w:t>De ACM omdat een heuvel van 20%&gt; op kunnen rijden</w:t>
+            </w:r>
+          </w:p>
+        </w:tc>
+        <w:tc>
+          <w:tcPr>
+            <w:tcW w:w="3351" w:type="dxa"/>
+          </w:tcPr>
+          <w:p>
+            <w:pPr>
+              <w:rPr>
+                <w:lang w:val="nl-NL"/>
+              </w:rPr>
+            </w:pPr>
+            <w:r>
+              <w:rPr>
+                <w:lang w:val="nl-NL"/>
+              </w:rPr>
+              <w:t>F4: Gyroscoop onderzoeken</w:t>
+            </w:r>
+          </w:p>
+          <w:p>
+            <w:pPr>
+              <w:rPr>
+                <w:lang w:val="nl-NL"/>
+              </w:rPr>
+            </w:pPr>
+            <w:r>
+              <w:rPr>
+                <w:lang w:val="nl-NL"/>
+              </w:rPr>
+              <w:t>F4: Gyroscoop monteren op frame</w:t>
+            </w:r>
+          </w:p>
+          <w:p>
+            <w:pPr>
+              <w:rPr>
+                <w:lang w:val="nl-NL"/>
+              </w:rPr>
+            </w:pPr>
+            <w:r>
+              <w:rPr>
+                <w:lang w:val="nl-NL"/>
+              </w:rPr>
+              <w:t>F4: code schrijven voor gyroscoop</w:t>
+            </w:r>
+          </w:p>
+        </w:tc>
+      </w:tr>
+      <w:tr>
+        <w:tc>
+          <w:tcPr>
+            <w:tcW w:w="2254" w:type="dxa"/>
+          </w:tcPr>
+          <w:p>
+            <w:pPr>
+              <w:rPr>
+                <w:lang w:val="nl-NL"/>
+              </w:rPr>
+            </w:pPr>
+            <w:r>
+              <w:rPr>
+                <w:lang w:val="nl-NL"/>
+              </w:rPr>
+              <w:t>De ACM moet kunnen parkeren in een parkeervak van 400 bij 300 mm (2)</w:t>
+            </w:r>
+          </w:p>
+        </w:tc>
+        <w:tc>
+          <w:tcPr>
+            <w:tcW w:w="1710" w:type="dxa"/>
+          </w:tcPr>
+          <w:p>
+            <w:pPr>
+              <w:rPr>
+                <w:lang w:val="nl-NL"/>
+              </w:rPr>
+            </w:pPr>
+            <w:r>
+              <w:rPr>
+                <w:lang w:val="nl-NL"/>
+              </w:rPr>
+              <w:t>F3, (F7)</w:t>
+            </w:r>
+          </w:p>
+        </w:tc>
+        <w:tc>
+          <w:tcPr>
+            <w:tcW w:w="1701" w:type="dxa"/>
+          </w:tcPr>
+          <w:p>
+            <w:pPr>
+              <w:rPr>
+                <w:lang w:val="nl-NL"/>
+              </w:rPr>
+            </w:pPr>
+            <w:r>
+              <w:rPr>
+                <w:lang w:val="nl-NL"/>
+              </w:rPr>
+              <w:t xml:space="preserve">ACM </w:t>
+            </w:r>
+            <w:r>
+              <w:rPr>
+                <w:lang w:val="nl-NL"/>
+              </w:rPr>
+              <w:t>reageert</w:t>
+            </w:r>
+            <w:r>
+              <w:rPr>
+                <w:lang w:val="nl-NL"/>
+              </w:rPr>
+              <w:t xml:space="preserve"> op draadloze instructies</w:t>
+            </w:r>
+          </w:p>
+        </w:tc>
+        <w:tc>
+          <w:tcPr>
+            <w:tcW w:w="3351" w:type="dxa"/>
+          </w:tcPr>
+          <w:p>
+            <w:pPr>
+              <w:rPr>
+                <w:lang w:val="nl-NL"/>
+              </w:rPr>
+            </w:pPr>
+            <w:r>
+              <w:rPr>
+                <w:lang w:val="nl-NL"/>
+              </w:rPr>
+              <w:t>F3: code schrijven voor server ESP</w:t>
+            </w:r>
+          </w:p>
+          <w:p>
+            <w:pPr>
+              <w:rPr>
+                <w:lang w:val="nl-NL"/>
+              </w:rPr>
+            </w:pPr>
+            <w:r>
+              <w:rPr>
+                <w:lang w:val="nl-NL"/>
+              </w:rPr>
+              <w:t>F3: code schrijven voor een client</w:t>
+            </w:r>
+          </w:p>
+          <w:p>
+            <w:pPr>
+              <w:rPr>
+                <w:lang w:val="nl-NL"/>
+              </w:rPr>
+            </w:pPr>
+            <w:r>
+              <w:rPr>
+                <w:lang w:val="nl-NL"/>
+              </w:rPr>
+              <w:t>F3: Onderzoek besturings mogelijkheden van de ACM</w:t>
+            </w:r>
+          </w:p>
+        </w:tc>
+      </w:tr>
+      <w:tr>
+        <w:tc>
+          <w:tcPr>
+            <w:tcW w:w="2254" w:type="dxa"/>
+          </w:tcPr>
+          <w:p>
+            <w:pPr>
+              <w:rPr>
+                <w:lang w:val="nl-NL"/>
+              </w:rPr>
+            </w:pPr>
+            <w:r>
+              <w:rPr>
+                <w:lang w:val="nl-NL"/>
+              </w:rPr>
+              <w:t>De ACM moet binnen een rijvlak kunnen rijden van 400 mm breed (3)</w:t>
+            </w:r>
+          </w:p>
+        </w:tc>
+        <w:tc>
+          <w:tcPr>
+            <w:tcW w:w="1710" w:type="dxa"/>
+          </w:tcPr>
+          <w:p>
+            <w:pPr>
+              <w:rPr>
+                <w:lang w:val="nl-NL"/>
+              </w:rPr>
+            </w:pPr>
+            <w:r>
+              <w:rPr>
+                <w:lang w:val="nl-NL"/>
+              </w:rPr>
+              <w:t>F7</w:t>
+            </w:r>
+          </w:p>
+        </w:tc>
+        <w:tc>
+          <w:tcPr>
+            <w:tcW w:w="1701" w:type="dxa"/>
+          </w:tcPr>
+          <w:p>
+            <w:pPr>
+              <w:rPr>
+                <w:lang w:val="nl-NL"/>
+              </w:rPr>
+            </w:pPr>
+            <w:r>
+              <w:rPr>
+                <w:lang w:val="nl-NL"/>
+              </w:rPr>
+              <w:t>ACM moet de lijnen</w:t>
+            </w:r>
+            <w:r>
+              <w:rPr>
+                <w:lang w:val="nl-NL"/>
+              </w:rPr>
+              <w:t xml:space="preserve"> </w:t>
+            </w:r>
+            <w:r>
+              <w:rPr>
+                <w:lang w:val="nl-NL"/>
+              </w:rPr>
+              <w:t xml:space="preserve">herkennen voordat hij hem raakt. En dan moet hij zijn richting aanpassen </w:t>
+            </w:r>
+          </w:p>
+        </w:tc>
+        <w:tc>
+          <w:tcPr>
+            <w:tcW w:w="3351" w:type="dxa"/>
+          </w:tcPr>
+          <w:p>
+            <w:pPr>
+              <w:rPr>
+                <w:lang w:val="nl-NL"/>
+              </w:rPr>
+            </w:pPr>
+            <w:r>
+              <w:rPr>
+                <w:lang w:val="nl-NL"/>
+              </w:rPr>
+              <w:t>F7: Onderzoeken welke sensoren het best werken voor lijn detectie</w:t>
+            </w:r>
+          </w:p>
+          <w:p>
+            <w:pPr>
+              <w:rPr>
+                <w:lang w:val="nl-NL"/>
+              </w:rPr>
+            </w:pPr>
+            <w:r>
+              <w:rPr>
+                <w:lang w:val="nl-NL"/>
+              </w:rPr>
+              <w:t>F7: Onderzoeken waar op het frame de sensoren geplaats dienen te worden</w:t>
+            </w:r>
+          </w:p>
+          <w:p>
+            <w:pPr>
+              <w:rPr>
+                <w:lang w:val="nl-NL"/>
+              </w:rPr>
+            </w:pPr>
+            <w:r>
+              <w:rPr>
+                <w:lang w:val="nl-NL"/>
+              </w:rPr>
+              <w:t>F7: sensoren monteren op het frame</w:t>
+            </w:r>
+          </w:p>
+          <w:p>
+            <w:pPr>
+              <w:rPr>
+                <w:lang w:val="nl-NL"/>
+              </w:rPr>
+            </w:pPr>
+            <w:r>
+              <w:rPr>
+                <w:lang w:val="nl-NL"/>
+              </w:rPr>
+              <w:t>F7: code schrijven voor verschillende sensoren</w:t>
+            </w:r>
+          </w:p>
+        </w:tc>
+      </w:tr>
+      <w:tr>
+        <w:tc>
+          <w:tcPr>
+            <w:tcW w:w="2254" w:type="dxa"/>
+          </w:tcPr>
+          <w:p>
+            <w:pPr>
+              <w:rPr>
+                <w:lang w:val="nl-NL"/>
+              </w:rPr>
+            </w:pPr>
+            <w:r>
+              <w:rPr>
+                <w:lang w:val="nl-NL"/>
+              </w:rPr>
+              <w:t>De ACM moet obstakels op het rijvlak kunnen ontwijken (4)</w:t>
+            </w:r>
+          </w:p>
+        </w:tc>
+        <w:tc>
+          <w:tcPr>
+            <w:tcW w:w="1710" w:type="dxa"/>
+          </w:tcPr>
+          <w:p>
+            <w:pPr>
+              <w:rPr>
+                <w:lang w:val="nl-NL"/>
+              </w:rPr>
+            </w:pPr>
+            <w:r>
+              <w:rPr>
+                <w:lang w:val="nl-NL"/>
+              </w:rPr>
+              <w:t>F8, F7</w:t>
+            </w:r>
+          </w:p>
+        </w:tc>
+        <w:tc>
+          <w:tcPr>
+            <w:tcW w:w="1701" w:type="dxa"/>
+          </w:tcPr>
+          <w:p>
+            <w:pPr>
+              <w:rPr>
+                <w:lang w:val="nl-NL"/>
+              </w:rPr>
+            </w:pPr>
+            <w:r>
+              <w:rPr>
+                <w:lang w:val="nl-NL"/>
+              </w:rPr>
+              <w:t>ACM moet object herkennen binnen 1&gt;cm. En de route aanpassen zodat hij het object ontwijkt en binnen de lijnen blijft.</w:t>
+            </w:r>
+          </w:p>
+        </w:tc>
+        <w:tc>
+          <w:tcPr>
+            <w:tcW w:w="3351" w:type="dxa"/>
+          </w:tcPr>
+          <w:p>
+            <w:pPr>
+              <w:rPr>
+                <w:lang w:val="nl-NL"/>
+              </w:rPr>
+            </w:pPr>
+            <w:r>
+              <w:rPr>
+                <w:lang w:val="nl-NL"/>
+              </w:rPr>
+              <w:t>F8: Onderzoeken welke sensoren het best werken voor object detectie</w:t>
+            </w:r>
+          </w:p>
+          <w:p>
+            <w:pPr>
+              <w:rPr>
+                <w:lang w:val="nl-NL"/>
+              </w:rPr>
+            </w:pPr>
+            <w:r>
+              <w:rPr>
+                <w:lang w:val="nl-NL"/>
+              </w:rPr>
+              <w:t>F8: Onderzoeken waar op het frame de sensoren geplaats dienen te worden</w:t>
+            </w:r>
+          </w:p>
+          <w:p>
+            <w:pPr>
+              <w:rPr>
+                <w:lang w:val="nl-NL"/>
+              </w:rPr>
+            </w:pPr>
+            <w:r>
+              <w:rPr>
+                <w:lang w:val="nl-NL"/>
+              </w:rPr>
+              <w:t>F8: sensoren monteren op het frame</w:t>
+            </w:r>
+          </w:p>
+          <w:p>
+            <w:pPr>
+              <w:rPr>
+                <w:lang w:val="nl-NL"/>
+              </w:rPr>
+            </w:pPr>
+            <w:r>
+              <w:rPr>
+                <w:lang w:val="nl-NL"/>
+              </w:rPr>
+              <w:t>F8: code schrijven voor verschillende sensoren</w:t>
+            </w:r>
+          </w:p>
+        </w:tc>
+      </w:tr>
+      <w:tr>
+        <w:tc>
+          <w:tcPr>
+            <w:tcW w:w="2254" w:type="dxa"/>
+          </w:tcPr>
+          <w:p>
+            <w:pPr>
+              <w:rPr>
+                <w:lang w:val="nl-NL"/>
+              </w:rPr>
+            </w:pPr>
+            <w:r>
+              <w:rPr>
+                <w:lang w:val="nl-NL"/>
+              </w:rPr>
+              <w:t>De ACM moet bochten kunnen maken van minimaal 90 graden (5)</w:t>
+            </w:r>
+          </w:p>
+        </w:tc>
+        <w:tc>
+          <w:tcPr>
+            <w:tcW w:w="1710" w:type="dxa"/>
+          </w:tcPr>
+          <w:p>
+            <w:pPr>
+              <w:rPr>
+                <w:lang w:val="nl-NL"/>
+              </w:rPr>
+            </w:pPr>
+            <w:r>
+              <w:rPr>
+                <w:lang w:val="nl-NL"/>
+              </w:rPr>
+              <w:t>F7</w:t>
+            </w:r>
+          </w:p>
+        </w:tc>
+        <w:tc>
+          <w:tcPr>
+            <w:tcW w:w="1701" w:type="dxa"/>
+          </w:tcPr>
+          <w:p>
+            <w:pPr>
+              <w:rPr>
+                <w:lang w:val="nl-NL"/>
+              </w:rPr>
+            </w:pPr>
+            <w:r>
+              <w:rPr>
+                <w:lang w:val="nl-NL"/>
+              </w:rPr>
+              <w:t>De ACM moet een bocht van minimaal 90 graden kunnen maken</w:t>
+            </w:r>
+          </w:p>
+        </w:tc>
+        <w:tc>
+          <w:tcPr>
+            <w:tcW w:w="3351" w:type="dxa"/>
+          </w:tcPr>
+          <w:p>
+            <w:pPr>
+              <w:rPr>
+                <w:lang w:val="nl-NL"/>
+              </w:rPr>
+            </w:pPr>
+            <w:r>
+              <w:rPr>
+                <w:lang w:val="nl-NL"/>
+              </w:rPr>
+              <w:t>F7: zie boven</w:t>
+            </w:r>
+          </w:p>
+        </w:tc>
+      </w:tr>
+      <w:tr>
+        <w:tc>
+          <w:tcPr>
+            <w:tcW w:w="2254" w:type="dxa"/>
+          </w:tcPr>
+          <w:p>
+            <w:pPr>
+              <w:rPr>
+                <w:lang w:val="nl-NL"/>
+              </w:rPr>
+            </w:pPr>
+            <w:r>
+              <w:rPr>
+                <w:lang w:val="nl-NL"/>
+              </w:rPr>
+              <w:t>De ACM kan zich verplaatsen door een tunnel (t6)</w:t>
+            </w:r>
+          </w:p>
+        </w:tc>
+        <w:tc>
+          <w:tcPr>
+            <w:tcW w:w="1710" w:type="dxa"/>
+          </w:tcPr>
+          <w:p>
+            <w:pPr>
+              <w:rPr>
+                <w:lang w:val="nl-NL"/>
+              </w:rPr>
+            </w:pPr>
+            <w:r>
+              <w:rPr>
+                <w:lang w:val="nl-NL"/>
+              </w:rPr>
+              <w:t>F1</w:t>
+            </w:r>
+          </w:p>
+        </w:tc>
+        <w:tc>
+          <w:tcPr>
+            <w:tcW w:w="1701" w:type="dxa"/>
+          </w:tcPr>
+          <w:p>
+            <w:pPr>
+              <w:rPr>
+                <w:lang w:val="nl-NL"/>
+              </w:rPr>
+            </w:pPr>
+            <w:r>
+              <w:rPr>
+                <w:lang w:val="nl-NL"/>
+              </w:rPr>
+              <w:t>De ACM moet kleiner zijn dan 40 bij 30 cm</w:t>
+            </w:r>
+          </w:p>
+        </w:tc>
+        <w:tc>
+          <w:tcPr>
+            <w:tcW w:w="3351" w:type="dxa"/>
+          </w:tcPr>
+          <w:p>
+            <w:pPr>
+              <w:rPr>
+                <w:lang w:val="nl-NL"/>
+              </w:rPr>
+            </w:pPr>
+            <w:r>
+              <w:rPr>
+                <w:lang w:val="nl-NL"/>
+              </w:rPr>
+              <w:t>F1: Code schrijven voor extra ultrasoon sensoren</w:t>
+            </w:r>
+          </w:p>
+          <w:p>
+            <w:pPr>
+              <w:rPr>
+                <w:lang w:val="nl-NL"/>
+              </w:rPr>
+            </w:pPr>
+            <w:r>
+              <w:rPr>
+                <w:lang w:val="nl-NL"/>
+              </w:rPr>
+              <w:t>F1:</w:t>
+            </w:r>
+            <w:r>
+              <w:rPr>
+                <w:lang w:val="nl-NL"/>
+              </w:rPr>
+              <w:t xml:space="preserve"> plaatsen 2 extra ultrasoon sensoren op frame</w:t>
+            </w:r>
+          </w:p>
+        </w:tc>
+      </w:tr>
+      <w:tr>
+        <w:tc>
+          <w:tcPr>
+            <w:tcW w:w="2254" w:type="dxa"/>
+          </w:tcPr>
+          <w:p>
+            <w:pPr>
+              <w:rPr>
+                <w:lang w:val="nl-NL"/>
+              </w:rPr>
+            </w:pPr>
+            <w:r>
+              <w:rPr>
+                <w:lang w:val="nl-NL"/>
+              </w:rPr>
+              <w:t>De ACM moet het einde van een kade kunnen detecteren (7)</w:t>
+            </w:r>
+          </w:p>
+        </w:tc>
+        <w:tc>
+          <w:tcPr>
+            <w:tcW w:w="1710" w:type="dxa"/>
+          </w:tcPr>
+          <w:p>
+            <w:pPr>
+              <w:rPr>
+                <w:lang w:val="nl-NL"/>
+              </w:rPr>
+            </w:pPr>
+            <w:r>
+              <w:rPr>
+                <w:lang w:val="nl-NL"/>
+              </w:rPr>
+              <w:t>F9</w:t>
+            </w:r>
+          </w:p>
+        </w:tc>
+        <w:tc>
+          <w:tcPr>
+            <w:tcW w:w="1701" w:type="dxa"/>
+          </w:tcPr>
+          <w:p>
+            <w:pPr>
+              <w:rPr>
+                <w:lang w:val="nl-NL"/>
+              </w:rPr>
+            </w:pPr>
+            <w:r>
+              <w:rPr>
+                <w:lang w:val="nl-NL"/>
+              </w:rPr>
+              <w:t xml:space="preserve">De ACM moet het einde van de kade detecteren voordat de voorwielen </w:t>
+            </w:r>
+            <w:r>
+              <w:rPr>
+                <w:lang w:val="nl-NL"/>
+              </w:rPr>
+              <w:lastRenderedPageBreak/>
+              <w:t>over de rand gaan.</w:t>
+            </w:r>
+          </w:p>
+        </w:tc>
+        <w:tc>
+          <w:tcPr>
+            <w:tcW w:w="3351" w:type="dxa"/>
+          </w:tcPr>
+          <w:p>
+            <w:pPr>
+              <w:rPr>
+                <w:lang w:val="nl-NL"/>
+              </w:rPr>
+            </w:pPr>
+            <w:r>
+              <w:rPr>
+                <w:lang w:val="nl-NL"/>
+              </w:rPr>
+              <w:lastRenderedPageBreak/>
+              <w:t>F9: Onderzoeken welke sensoren het best werken voor detectie van het einde van de kade</w:t>
+            </w:r>
+          </w:p>
+          <w:p>
+            <w:pPr>
+              <w:rPr>
+                <w:lang w:val="nl-NL"/>
+              </w:rPr>
+            </w:pPr>
+            <w:r>
+              <w:rPr>
+                <w:lang w:val="nl-NL"/>
+              </w:rPr>
+              <w:t>F9: Onderzoeken waar op het frame de sensoren geplaats dienen te worden</w:t>
+            </w:r>
+          </w:p>
+          <w:p>
+            <w:pPr>
+              <w:rPr>
+                <w:lang w:val="nl-NL"/>
+              </w:rPr>
+            </w:pPr>
+            <w:r>
+              <w:rPr>
+                <w:lang w:val="nl-NL"/>
+              </w:rPr>
+              <w:lastRenderedPageBreak/>
+              <w:t>F9: sensoren monteren op het frame</w:t>
+            </w:r>
+          </w:p>
+          <w:p>
+            <w:pPr>
+              <w:rPr>
+                <w:lang w:val="nl-NL"/>
+              </w:rPr>
+            </w:pPr>
+            <w:r>
+              <w:rPr>
+                <w:lang w:val="nl-NL"/>
+              </w:rPr>
+              <w:t>F9: code schrijven voor verschillende sensoren</w:t>
+            </w:r>
+          </w:p>
+        </w:tc>
+      </w:tr>
+      <w:tr>
+        <w:tc>
+          <w:tcPr>
+            <w:tcW w:w="2254" w:type="dxa"/>
+          </w:tcPr>
+          <w:p>
+            <w:pPr>
+              <w:rPr>
+                <w:lang w:val="nl-NL"/>
+              </w:rPr>
+            </w:pPr>
+            <w:r>
+              <w:rPr>
+                <w:lang w:val="nl-NL"/>
+              </w:rPr>
+              <w:lastRenderedPageBreak/>
+              <w:t>De ACM moet autonoom kunnen rijden (8)</w:t>
+            </w:r>
+          </w:p>
+        </w:tc>
+        <w:tc>
+          <w:tcPr>
+            <w:tcW w:w="1710" w:type="dxa"/>
+          </w:tcPr>
+          <w:p>
+            <w:pPr>
+              <w:rPr>
+                <w:lang w:val="nl-NL"/>
+              </w:rPr>
+            </w:pPr>
+            <w:r>
+              <w:rPr>
+                <w:lang w:val="nl-NL"/>
+              </w:rPr>
+              <w:t xml:space="preserve">F2, F7, F8, </w:t>
+            </w:r>
+          </w:p>
+        </w:tc>
+        <w:tc>
+          <w:tcPr>
+            <w:tcW w:w="1701" w:type="dxa"/>
+          </w:tcPr>
+          <w:p>
+            <w:pPr>
+              <w:rPr>
+                <w:lang w:val="nl-NL"/>
+              </w:rPr>
+            </w:pPr>
+            <w:r>
+              <w:rPr>
+                <w:lang w:val="nl-NL"/>
+              </w:rPr>
+              <w:t>ACM moet zelf aan de hand van de lijnen naar het einde kunnen rijden</w:t>
+            </w:r>
+          </w:p>
+        </w:tc>
+        <w:tc>
+          <w:tcPr>
+            <w:tcW w:w="3351" w:type="dxa"/>
+          </w:tcPr>
+          <w:p>
+            <w:pPr>
+              <w:rPr>
+                <w:lang w:val="nl-NL"/>
+              </w:rPr>
+            </w:pPr>
+            <w:r>
+              <w:rPr>
+                <w:lang w:val="nl-NL"/>
+              </w:rPr>
+              <w:t>F2: Onderzoek waar op frame de accu geplaats kan worden</w:t>
+            </w:r>
+          </w:p>
+          <w:p>
+            <w:pPr>
+              <w:rPr>
+                <w:lang w:val="nl-NL"/>
+              </w:rPr>
+            </w:pPr>
+            <w:r>
+              <w:rPr>
+                <w:lang w:val="nl-NL"/>
+              </w:rPr>
+              <w:t>F2: accu monteren op frame</w:t>
+            </w:r>
+          </w:p>
+        </w:tc>
+      </w:tr>
+      <w:tr>
+        <w:tc>
+          <w:tcPr>
+            <w:tcW w:w="2254" w:type="dxa"/>
+          </w:tcPr>
+          <w:p>
+            <w:pPr>
+              <w:rPr>
+                <w:lang w:val="nl-NL"/>
+              </w:rPr>
+            </w:pPr>
+            <w:r>
+              <w:rPr>
+                <w:lang w:val="nl-NL"/>
+              </w:rPr>
+              <w:t>De ACM moet twee containers van max 60 bij 30 bij 30 mm binnen 5 minuten kunnen vervoeren tussen 2 punten (9)</w:t>
+            </w:r>
+          </w:p>
+        </w:tc>
+        <w:tc>
+          <w:tcPr>
+            <w:tcW w:w="1710" w:type="dxa"/>
+          </w:tcPr>
+          <w:p>
+            <w:pPr>
+              <w:rPr>
+                <w:lang w:val="nl-NL"/>
+              </w:rPr>
+            </w:pPr>
+            <w:r>
+              <w:rPr>
+                <w:lang w:val="nl-NL"/>
+              </w:rPr>
+              <w:t xml:space="preserve">F10, F5, </w:t>
+            </w:r>
+          </w:p>
+        </w:tc>
+        <w:tc>
+          <w:tcPr>
+            <w:tcW w:w="1701" w:type="dxa"/>
+          </w:tcPr>
+          <w:p>
+            <w:pPr>
+              <w:rPr>
+                <w:lang w:val="nl-NL"/>
+              </w:rPr>
+            </w:pPr>
+            <w:r>
+              <w:rPr>
+                <w:lang w:val="nl-NL"/>
+              </w:rPr>
+              <w:t xml:space="preserve">Op de ACM moet er plaats zijn voor 2 containers van de geven maten </w:t>
+            </w:r>
+          </w:p>
+        </w:tc>
+        <w:tc>
+          <w:tcPr>
+            <w:tcW w:w="3351" w:type="dxa"/>
+          </w:tcPr>
+          <w:p>
+            <w:pPr>
+              <w:rPr>
+                <w:lang w:val="nl-NL"/>
+              </w:rPr>
+            </w:pPr>
+            <w:r>
+              <w:rPr>
+                <w:lang w:val="nl-NL"/>
+              </w:rPr>
+              <w:t xml:space="preserve">F5: onderzoek verschillende algoritmen </w:t>
+            </w:r>
+          </w:p>
+          <w:p>
+            <w:pPr>
+              <w:rPr>
+                <w:lang w:val="nl-NL"/>
+              </w:rPr>
+            </w:pPr>
+            <w:r>
+              <w:rPr>
+                <w:lang w:val="nl-NL"/>
+              </w:rPr>
+              <w:t>F5: code schrijven om ACM te laten rijden</w:t>
+            </w:r>
+          </w:p>
+          <w:p>
+            <w:pPr>
+              <w:rPr>
+                <w:lang w:val="nl-NL"/>
+              </w:rPr>
+            </w:pPr>
+            <w:r>
+              <w:rPr>
+                <w:lang w:val="nl-NL"/>
+              </w:rPr>
+              <w:t xml:space="preserve">F10: Onderzoek waar op de ACM de containers geplaats kunnen worden </w:t>
+            </w:r>
+          </w:p>
+        </w:tc>
+      </w:tr>
+      <w:tr>
+        <w:tc>
+          <w:tcPr>
+            <w:tcW w:w="2254" w:type="dxa"/>
+          </w:tcPr>
+          <w:p>
+            <w:pPr>
+              <w:rPr>
+                <w:lang w:val="nl-NL"/>
+              </w:rPr>
+            </w:pPr>
+            <w:r>
+              <w:rPr>
+                <w:lang w:val="nl-NL"/>
+              </w:rPr>
+              <w:t>De ACM moet een val van 50 mm kunnen overleven (10)</w:t>
+            </w:r>
+          </w:p>
+        </w:tc>
+        <w:tc>
+          <w:tcPr>
+            <w:tcW w:w="1710" w:type="dxa"/>
+          </w:tcPr>
+          <w:p>
+            <w:pPr>
+              <w:rPr>
+                <w:lang w:val="nl-NL"/>
+              </w:rPr>
+            </w:pPr>
+            <w:r>
+              <w:rPr>
+                <w:lang w:val="nl-NL"/>
+              </w:rPr>
+              <w:t>F6</w:t>
+            </w:r>
+          </w:p>
+        </w:tc>
+        <w:tc>
+          <w:tcPr>
+            <w:tcW w:w="1701" w:type="dxa"/>
+          </w:tcPr>
+          <w:p>
+            <w:pPr>
+              <w:rPr>
+                <w:lang w:val="nl-NL"/>
+              </w:rPr>
+            </w:pPr>
+            <w:r>
+              <w:rPr>
+                <w:lang w:val="nl-NL"/>
+              </w:rPr>
+              <w:t xml:space="preserve">Als de ACM van een hoogte van 5cm valt moeten de </w:t>
+            </w:r>
+            <w:r>
+              <w:rPr>
+                <w:lang w:val="nl-NL"/>
+              </w:rPr>
+              <w:t>componenten</w:t>
+            </w:r>
+            <w:r>
+              <w:rPr>
+                <w:lang w:val="nl-NL"/>
+              </w:rPr>
+              <w:t xml:space="preserve"> en de bedrading op de goed plaats blijven zitten. </w:t>
+            </w:r>
+          </w:p>
+        </w:tc>
+        <w:tc>
+          <w:tcPr>
+            <w:tcW w:w="3351" w:type="dxa"/>
+          </w:tcPr>
+          <w:p>
+            <w:pPr>
+              <w:rPr>
+                <w:lang w:val="nl-NL"/>
+              </w:rPr>
+            </w:pPr>
+            <w:r>
+              <w:rPr>
+                <w:lang w:val="nl-NL"/>
+              </w:rPr>
+              <w:t>F6: solderen losse verbindingen</w:t>
+            </w:r>
+          </w:p>
+          <w:p>
+            <w:pPr>
+              <w:rPr>
+                <w:lang w:val="nl-NL"/>
+              </w:rPr>
+            </w:pPr>
+            <w:r>
+              <w:rPr>
+                <w:lang w:val="nl-NL"/>
+              </w:rPr>
+              <w:t>F6: vastmaken losse onderdelen</w:t>
+            </w:r>
+          </w:p>
+          <w:p>
+            <w:pPr>
+              <w:rPr>
+                <w:lang w:val="nl-NL"/>
+              </w:rPr>
+            </w:pPr>
+            <w:r>
+              <w:rPr>
+                <w:lang w:val="nl-NL"/>
+              </w:rPr>
+              <w:t>F6: lijmen van het frame</w:t>
+            </w:r>
+          </w:p>
+        </w:tc>
+      </w:tr>
+      <w:tr>
+        <w:tc>
+          <w:tcPr>
+            <w:tcW w:w="2254" w:type="dxa"/>
+          </w:tcPr>
+          <w:p>
+            <w:pPr>
+              <w:rPr>
+                <w:lang w:val="nl-NL"/>
+              </w:rPr>
+            </w:pPr>
+            <w:r>
+              <w:rPr>
+                <w:lang w:val="nl-NL"/>
+              </w:rPr>
+              <w:t>De ACM moet magnetische punten kunnen herkennen (11)</w:t>
+            </w:r>
+          </w:p>
+        </w:tc>
+        <w:tc>
+          <w:tcPr>
+            <w:tcW w:w="1710" w:type="dxa"/>
+          </w:tcPr>
+          <w:p>
+            <w:pPr>
+              <w:rPr>
+                <w:lang w:val="nl-NL"/>
+              </w:rPr>
+            </w:pPr>
+            <w:r>
+              <w:rPr>
+                <w:lang w:val="nl-NL"/>
+              </w:rPr>
+              <w:t>F11</w:t>
+            </w:r>
+          </w:p>
+        </w:tc>
+        <w:tc>
+          <w:tcPr>
+            <w:tcW w:w="1701" w:type="dxa"/>
+          </w:tcPr>
+          <w:p>
+            <w:pPr>
+              <w:rPr>
+                <w:lang w:val="nl-NL"/>
+              </w:rPr>
+            </w:pPr>
+            <w:r>
+              <w:rPr>
+                <w:lang w:val="nl-NL"/>
+              </w:rPr>
+              <w:t>De ACM moet een magneetstrip met een breedte van 1cm op de grond kunnen detecteren</w:t>
+            </w:r>
+          </w:p>
+        </w:tc>
+        <w:tc>
+          <w:tcPr>
+            <w:tcW w:w="3351" w:type="dxa"/>
+          </w:tcPr>
+          <w:p>
+            <w:pPr>
+              <w:rPr>
+                <w:lang w:val="nl-NL"/>
+              </w:rPr>
+            </w:pPr>
+            <w:r>
+              <w:rPr>
+                <w:lang w:val="nl-NL"/>
+              </w:rPr>
+              <w:t>F11: Onderzoeken welke sensoren het best werken voor magnetische punten herkenning</w:t>
+            </w:r>
+          </w:p>
+          <w:p>
+            <w:pPr>
+              <w:rPr>
+                <w:lang w:val="nl-NL"/>
+              </w:rPr>
+            </w:pPr>
+            <w:r>
+              <w:rPr>
+                <w:lang w:val="nl-NL"/>
+              </w:rPr>
+              <w:t>F11: Onderzoeken waar op het frame de sensoren geplaats dienen te worden</w:t>
+            </w:r>
+          </w:p>
+          <w:p>
+            <w:pPr>
+              <w:rPr>
+                <w:lang w:val="nl-NL"/>
+              </w:rPr>
+            </w:pPr>
+            <w:r>
+              <w:rPr>
+                <w:lang w:val="nl-NL"/>
+              </w:rPr>
+              <w:t>F11: sensoren monteren op het frame</w:t>
+            </w:r>
+          </w:p>
+          <w:p>
+            <w:pPr>
+              <w:rPr>
+                <w:lang w:val="nl-NL"/>
+              </w:rPr>
+            </w:pPr>
+            <w:r>
+              <w:rPr>
+                <w:lang w:val="nl-NL"/>
+              </w:rPr>
+              <w:t>F11: code schrijven voor verschillende sensoren</w:t>
+            </w:r>
+          </w:p>
+        </w:tc>
+      </w:tr>
+    </w:tbl>
     <w:p>
       <w:pPr>
         <w:rPr>

</xml_diff>